<commit_message>
Show reservation number. Update screenshots consequently.
</commit_message>
<xml_diff>
--- a/homework7.docx
+++ b/homework7.docx
@@ -153,15 +153,7 @@
         <w:t>Upload</w:t>
       </w:r>
       <w:r>
-        <w:t xml:space="preserve"> and submit to </w:t>
-      </w:r>
-      <w:proofErr w:type="spellStart"/>
-      <w:r>
-        <w:t>ilearn</w:t>
-      </w:r>
-      <w:proofErr w:type="spellEnd"/>
-      <w:r>
-        <w:t xml:space="preserve"> </w:t>
+        <w:t xml:space="preserve"> and submit to ilearn </w:t>
       </w:r>
     </w:p>
     <w:p>
@@ -292,7 +284,7 @@
           <v:shape id="_x0000_i1025" type="#_x0000_t75" style="width:391.5pt;height:261pt" o:ole="">
             <v:imagedata r:id="rId7" o:title=""/>
           </v:shape>
-          <o:OLEObject Type="Embed" ProgID="Visio.Drawing.15" ShapeID="_x0000_i1025" DrawAspect="Content" ObjectID="_1616666567" r:id="rId8"/>
+          <o:OLEObject Type="Embed" ProgID="Visio.Drawing.15" ShapeID="_x0000_i1025" DrawAspect="Content" ObjectID="_1616666793" r:id="rId8"/>
         </w:object>
       </w:r>
     </w:p>
@@ -460,23 +452,7 @@
           <w:rFonts w:ascii="Times New Roman" w:hAnsi="Times New Roman"/>
           <w:bCs/>
         </w:rPr>
-        <w:t xml:space="preserve">(4) The System verifies that the username and password are valid. In the project, the username and password should have at least one special symbol </w:t>
-      </w:r>
-      <w:proofErr w:type="gramStart"/>
-      <w:r>
-        <w:rPr>
-          <w:rFonts w:ascii="Times New Roman" w:hAnsi="Times New Roman"/>
-          <w:bCs/>
-        </w:rPr>
-        <w:t>(!,</w:t>
-      </w:r>
-      <w:proofErr w:type="gramEnd"/>
-      <w:r>
-        <w:rPr>
-          <w:rFonts w:ascii="Times New Roman" w:hAnsi="Times New Roman"/>
-          <w:bCs/>
-        </w:rPr>
-        <w:t xml:space="preserve"> @, #, or $), one number, one uppercase alphabet, and one lowercase alphabet. Note that </w:t>
+        <w:t xml:space="preserve">(4) The System verifies that the username and password are valid. In the project, the username and password should have at least one special symbol (!, @, #, or $), one number, one uppercase alphabet, and one lowercase alphabet. Note that </w:t>
       </w:r>
       <w:r>
         <w:rPr>
@@ -979,39 +955,7 @@
           <w:rFonts w:ascii="Times New Roman" w:hAnsi="Times New Roman"/>
           <w:bCs/>
         </w:rPr>
-        <w:t xml:space="preserve">At {Create Account}, if the Customer’s username and/or password do not meet the required criteria (= at least one special symbol </w:t>
-      </w:r>
-      <w:proofErr w:type="gramStart"/>
-      <w:r>
-        <w:rPr>
-          <w:rFonts w:ascii="Times New Roman" w:hAnsi="Times New Roman"/>
-          <w:bCs/>
-        </w:rPr>
-        <w:t>(!,</w:t>
-      </w:r>
-      <w:proofErr w:type="gramEnd"/>
-      <w:r>
-        <w:rPr>
-          <w:rFonts w:ascii="Times New Roman" w:hAnsi="Times New Roman"/>
-          <w:bCs/>
-        </w:rPr>
-        <w:t xml:space="preserve"> @, #, or $), one number, </w:t>
-      </w:r>
-      <w:proofErr w:type="spellStart"/>
-      <w:r>
-        <w:rPr>
-          <w:rFonts w:ascii="Times New Roman" w:hAnsi="Times New Roman"/>
-          <w:bCs/>
-        </w:rPr>
-        <w:t>etc</w:t>
-      </w:r>
-      <w:proofErr w:type="spellEnd"/>
-      <w:r>
-        <w:rPr>
-          <w:rFonts w:ascii="Times New Roman" w:hAnsi="Times New Roman"/>
-          <w:bCs/>
-        </w:rPr>
-        <w:t>),</w:t>
+        <w:t>At {Create Account}, if the Customer’s username and/or password do not meet the required criteria (= at least one special symbol (!, @, #, or $), one number, etc),</w:t>
       </w:r>
     </w:p>
     <w:p>
@@ -5307,6 +5251,15 @@
                 <w:lang w:eastAsia="ko-KR"/>
               </w:rPr>
             </w:pPr>
+            <w:r>
+              <w:rPr>
+                <w:rFonts w:ascii="Times New Roman" w:hAnsi="Times New Roman"/>
+                <w:b/>
+                <w:bCs/>
+                <w:lang w:eastAsia="ko-KR"/>
+              </w:rPr>
+              <w:t>PASS</w:t>
+            </w:r>
           </w:p>
         </w:tc>
       </w:tr>
@@ -5398,6 +5351,15 @@
                 <w:lang w:eastAsia="ko-KR"/>
               </w:rPr>
             </w:pPr>
+            <w:r>
+              <w:rPr>
+                <w:rFonts w:ascii="Times New Roman" w:hAnsi="Times New Roman"/>
+                <w:b/>
+                <w:bCs/>
+                <w:lang w:eastAsia="ko-KR"/>
+              </w:rPr>
+              <w:t>PASS</w:t>
+            </w:r>
           </w:p>
         </w:tc>
       </w:tr>
@@ -5489,6 +5451,15 @@
                 <w:lang w:eastAsia="ko-KR"/>
               </w:rPr>
             </w:pPr>
+            <w:r>
+              <w:rPr>
+                <w:rFonts w:ascii="Times New Roman" w:hAnsi="Times New Roman"/>
+                <w:b/>
+                <w:bCs/>
+                <w:lang w:eastAsia="ko-KR"/>
+              </w:rPr>
+              <w:t>PASS</w:t>
+            </w:r>
           </w:p>
         </w:tc>
       </w:tr>
@@ -5580,6 +5551,15 @@
                 <w:lang w:eastAsia="ko-KR"/>
               </w:rPr>
             </w:pPr>
+            <w:r>
+              <w:rPr>
+                <w:rFonts w:ascii="Times New Roman" w:hAnsi="Times New Roman"/>
+                <w:b/>
+                <w:bCs/>
+                <w:lang w:eastAsia="ko-KR"/>
+              </w:rPr>
+              <w:t>PASS</w:t>
+            </w:r>
           </w:p>
         </w:tc>
       </w:tr>
@@ -5671,6 +5651,17 @@
                 <w:lang w:eastAsia="ko-KR"/>
               </w:rPr>
             </w:pPr>
+            <w:r>
+              <w:rPr>
+                <w:rFonts w:ascii="Times New Roman" w:hAnsi="Times New Roman"/>
+                <w:b/>
+                <w:bCs/>
+                <w:lang w:eastAsia="ko-KR"/>
+              </w:rPr>
+              <w:t>PASS</w:t>
+            </w:r>
+            <w:bookmarkStart w:id="0" w:name="_GoBack"/>
+            <w:bookmarkEnd w:id="0"/>
           </w:p>
         </w:tc>
       </w:tr>
@@ -10631,8 +10622,6 @@
           <w:bCs/>
         </w:rPr>
       </w:pPr>
-      <w:bookmarkStart w:id="0" w:name="_GoBack"/>
-      <w:bookmarkEnd w:id="0"/>
     </w:p>
     <w:sectPr>
       <w:footerReference w:type="default" r:id="rId9"/>
@@ -11108,6 +11097,7 @@
     <w:lsdException w:name="HTML Sample" w:semiHidden="1" w:unhideWhenUsed="1"/>
     <w:lsdException w:name="HTML Typewriter" w:semiHidden="1" w:unhideWhenUsed="1"/>
     <w:lsdException w:name="HTML Variable" w:semiHidden="1" w:unhideWhenUsed="1"/>
+    <w:lsdException w:name="Normal Table" w:semiHidden="1" w:unhideWhenUsed="1"/>
     <w:lsdException w:name="annotation subject" w:semiHidden="1" w:unhideWhenUsed="1"/>
     <w:lsdException w:name="No List" w:semiHidden="1" w:unhideWhenUsed="1"/>
     <w:lsdException w:name="Outline List 1" w:semiHidden="1" w:unhideWhenUsed="1"/>
@@ -11154,8 +11144,10 @@
     <w:lsdException w:name="Table Subtle 2" w:semiHidden="1" w:unhideWhenUsed="1"/>
     <w:lsdException w:name="Table Web 1" w:semiHidden="1" w:unhideWhenUsed="1"/>
     <w:lsdException w:name="Table Web 2" w:semiHidden="1" w:unhideWhenUsed="1"/>
+    <w:lsdException w:name="Table Web 3" w:semiHidden="1" w:unhideWhenUsed="1"/>
     <w:lsdException w:name="Balloon Text" w:semiHidden="1" w:unhideWhenUsed="1"/>
     <w:lsdException w:name="Table Grid" w:uiPriority="59"/>
+    <w:lsdException w:name="Table Theme" w:semiHidden="1" w:unhideWhenUsed="1"/>
     <w:lsdException w:name="Placeholder Text" w:semiHidden="1"/>
     <w:lsdException w:name="No Spacing" w:uiPriority="1" w:qFormat="1"/>
     <w:lsdException w:name="Light Shading" w:uiPriority="60"/>

</xml_diff>